<commit_message>
CaseStudy #2a test cases
</commit_message>
<xml_diff>
--- a/Test Documents/LoyaltyApp.docx
+++ b/Test Documents/LoyaltyApp.docx
@@ -4,98 +4,13 @@
   <w:body>
     <w:p>
       <w:r>
-        <w:t>Assume you are part of an engineering team that is building a loyalty app for a large</w:t>
-      </w:r>
-    </w:p>
-    <w:p>
-      <w:proofErr w:type="spellStart"/>
-      <w:proofErr w:type="gramStart"/>
-      <w:r>
-        <w:t>retailer.You</w:t>
-      </w:r>
-      <w:proofErr w:type="spellEnd"/>
-      <w:proofErr w:type="gramEnd"/>
-      <w:r>
-        <w:t xml:space="preserve"> are in a meeting in which the following stories are being discussed by the</w:t>
-      </w:r>
-    </w:p>
-    <w:p>
-      <w:proofErr w:type="gramStart"/>
-      <w:r>
-        <w:t>product</w:t>
-      </w:r>
-      <w:proofErr w:type="gramEnd"/>
-      <w:r>
-        <w:t xml:space="preserve"> owner and engineering team:</w:t>
-      </w:r>
-    </w:p>
-    <w:p>
-      <w:r>
-        <w:t xml:space="preserve">a. As a customer, I want to </w:t>
-      </w:r>
-      <w:proofErr w:type="spellStart"/>
-      <w:r>
-        <w:t>enroll</w:t>
-      </w:r>
-      <w:proofErr w:type="spellEnd"/>
-      <w:r>
-        <w:t xml:space="preserve"> in the loyalty program.</w:t>
-      </w:r>
-    </w:p>
-    <w:p>
-      <w:r>
-        <w:t>b. As a program participant, I want to check my balance of reward points.</w:t>
-      </w:r>
-    </w:p>
-    <w:p>
-      <w:r>
-        <w:t>c. As a program participant, I want to redeem some of my points for a reward.</w:t>
-      </w:r>
-    </w:p>
-    <w:p>
-      <w:r>
-        <w:t>Describe how you might participate in this meeting to ensure that the development</w:t>
-      </w:r>
-    </w:p>
-    <w:p>
-      <w:proofErr w:type="gramStart"/>
-      <w:r>
-        <w:t>work</w:t>
-      </w:r>
-      <w:proofErr w:type="gramEnd"/>
-      <w:r>
-        <w:t xml:space="preserve"> for these stories can be demonstrated to the product owner. What are your </w:t>
-      </w:r>
-      <w:proofErr w:type="gramStart"/>
-      <w:r>
-        <w:t>areas</w:t>
-      </w:r>
-      <w:proofErr w:type="gramEnd"/>
-    </w:p>
-    <w:p>
-      <w:proofErr w:type="gramStart"/>
-      <w:r>
-        <w:t>of</w:t>
-      </w:r>
-      <w:proofErr w:type="gramEnd"/>
-      <w:r>
-        <w:t xml:space="preserve"> concern? How would you address them? Write test cases for any one of the stories</w:t>
-      </w:r>
-    </w:p>
-    <w:p>
-      <w:proofErr w:type="gramStart"/>
-      <w:r>
-        <w:t>mentioned</w:t>
-      </w:r>
-      <w:proofErr w:type="gramEnd"/>
-      <w:r>
-        <w:t>.</w:t>
-      </w:r>
-    </w:p>
-    <w:p/>
-    <w:p>
-      <w:r>
-        <w:t>Areas of concern</w:t>
+        <w:rPr>
+          <w:b/>
+        </w:rPr>
+        <w:t>Clarifications</w:t>
+      </w:r>
+      <w:r>
+        <w:t>:</w:t>
       </w:r>
     </w:p>
     <w:p>
@@ -107,7 +22,10 @@
         </w:numPr>
       </w:pPr>
       <w:r>
-        <w:t>What is the process of sign up for loyalty app we are building</w:t>
+        <w:t xml:space="preserve">What is the </w:t>
+      </w:r>
+      <w:r>
+        <w:t>signup  process for the app</w:t>
       </w:r>
     </w:p>
     <w:p>
@@ -170,18 +88,6 @@
         <w:t>What is the expiration time for reward points earned by the customer</w:t>
       </w:r>
     </w:p>
-    <w:p>
-      <w:pPr>
-        <w:pStyle w:val="ListParagraph"/>
-        <w:numPr>
-          <w:ilvl w:val="0"/>
-          <w:numId w:val="3"/>
-        </w:numPr>
-      </w:pPr>
-      <w:r>
-        <w:t>What is the conversion rate from reward points to actual amount</w:t>
-      </w:r>
-    </w:p>
     <w:p/>
     <w:p>
       <w:r>
@@ -221,7 +127,13 @@
         </w:numPr>
       </w:pPr>
       <w:r>
-        <w:t>To ensure customer able to sign up to the loyalty app</w:t>
+        <w:t xml:space="preserve">Given </w:t>
+      </w:r>
+      <w:r>
+        <w:t xml:space="preserve">valid credentials , </w:t>
+      </w:r>
+      <w:r>
+        <w:t>ensure that customer able to login to the application</w:t>
       </w:r>
     </w:p>
     <w:p>
@@ -233,34 +145,7 @@
         </w:numPr>
       </w:pPr>
       <w:r>
-        <w:t xml:space="preserve">Given invalid credentials , </w:t>
-      </w:r>
-      <w:r>
-        <w:t>ensure that customer able to login to the application</w:t>
-      </w:r>
-    </w:p>
-    <w:p>
-      <w:pPr>
-        <w:pStyle w:val="ListParagraph"/>
-        <w:numPr>
-          <w:ilvl w:val="0"/>
-          <w:numId w:val="2"/>
-        </w:numPr>
-      </w:pPr>
-      <w:r>
         <w:t>To ensure that Customer login fails when provided invalid credentials</w:t>
-      </w:r>
-    </w:p>
-    <w:p>
-      <w:pPr>
-        <w:pStyle w:val="ListParagraph"/>
-        <w:numPr>
-          <w:ilvl w:val="0"/>
-          <w:numId w:val="2"/>
-        </w:numPr>
-      </w:pPr>
-      <w:r>
-        <w:t>After successful login, home page should be displayed</w:t>
       </w:r>
     </w:p>
     <w:p>
@@ -1082,7 +967,7 @@
   <a:extraClrSchemeLst/>
   <a:extLst>
     <a:ext uri="{05A4C25C-085E-4340-85A3-A5531E510DB2}">
-      <thm15:themeFamily xmlns:thm15="http://schemas.microsoft.com/office/thememl/2012/main" xmlns="" name="Office Theme" id="{62F939B6-93AF-4DB8-9C6B-D6C7DFDC589F}" vid="{4A3C46E8-61CC-4603-A589-7422A47A8E4A}"/>
+      <thm15:themeFamily xmlns="" xmlns:thm15="http://schemas.microsoft.com/office/thememl/2012/main" name="Office Theme" id="{62F939B6-93AF-4DB8-9C6B-D6C7DFDC589F}" vid="{4A3C46E8-61CC-4603-A589-7422A47A8E4A}"/>
     </a:ext>
   </a:extLst>
 </a:theme>

</xml_diff>